<commit_message>
week3 Homework updated to completion
</commit_message>
<xml_diff>
--- a/week3_screenshots.docx
+++ b/week3_screenshots.docx
@@ -3,14 +3,28 @@
 <w:document xmlns:wpc="http://schemas.microsoft.com/office/word/2010/wordprocessingCanvas" xmlns:cx="http://schemas.microsoft.com/office/drawing/2014/chartex" xmlns:cx1="http://schemas.microsoft.com/office/drawing/2015/9/8/chartex" xmlns:cx2="http://schemas.microsoft.com/office/drawing/2015/10/21/chartex" xmlns:cx3="http://schemas.microsoft.com/office/drawing/2016/5/9/chartex" xmlns:cx4="http://schemas.microsoft.com/office/drawing/2016/5/10/chartex" xmlns:cx5="http://schemas.microsoft.com/office/drawing/2016/5/11/chartex" xmlns:cx6="http://schemas.microsoft.com/office/drawing/2016/5/12/chartex" xmlns:cx7="http://schemas.microsoft.com/office/drawing/2016/5/13/chartex" xmlns:cx8="http://schemas.microsoft.com/office/drawing/2016/5/14/chartex" xmlns:mc="http://schemas.openxmlformats.org/markup-compatibility/2006" xmlns:aink="http://schemas.microsoft.com/office/drawing/2016/ink" xmlns:am3d="http://schemas.microsoft.com/office/drawing/2017/model3d" xmlns:o="urn:schemas-microsoft-com:office:office" xmlns:r="http://schemas.openxmlformats.org/officeDocument/2006/relationships" xmlns:m="http://schemas.openxmlformats.org/officeDocument/2006/math" xmlns:v="urn:schemas-microsoft-com:vml" xmlns:wp14="http://schemas.microsoft.com/office/word/2010/wordprocessingDrawing" xmlns:wp="http://schemas.openxmlformats.org/drawingml/2006/wordprocessingDrawing" xmlns:w10="urn:schemas-microsoft-com:office:word" xmlns:w="http://schemas.openxmlformats.org/wordprocessingml/2006/main" xmlns:w14="http://schemas.microsoft.com/office/word/2010/wordml" xmlns:w15="http://schemas.microsoft.com/office/word/2012/wordml" xmlns:w16cex="http://schemas.microsoft.com/office/word/2018/wordml/cex" xmlns:w16cid="http://schemas.microsoft.com/office/word/2016/wordml/cid" xmlns:w16="http://schemas.microsoft.com/office/word/2018/wordml" xmlns:w16se="http://schemas.microsoft.com/office/word/2015/wordml/symex" xmlns:wpg="http://schemas.microsoft.com/office/word/2010/wordprocessingGroup" xmlns:wpi="http://schemas.microsoft.com/office/word/2010/wordprocessingInk" xmlns:wne="http://schemas.microsoft.com/office/word/2006/wordml" xmlns:wps="http://schemas.microsoft.com/office/word/2010/wordprocessingShape" mc:Ignorable="w14 w15 w16se w16cid w16 w16cex wp14">
   <w:body>
     <w:p>
+      <w:pPr>
+        <w:shd w:val="clear" w:color="auto" w:fill="FFFFFF"/>
+        <w:outlineLvl w:val="0"/>
+      </w:pPr>
+      <w:r>
+        <w:rPr>
+          <w:rFonts w:ascii="Helvetica" w:eastAsia="Times New Roman" w:hAnsi="Helvetica" w:cs="Times New Roman"/>
+          <w:color w:val="2D3B45"/>
+          <w:kern w:val="36"/>
+          <w:sz w:val="43"/>
+          <w:szCs w:val="43"/>
+        </w:rPr>
+        <w:t>Week 3 | Groceries App: Adding and Removing Items</w:t>
+      </w:r>
       <w:r>
         <w:rPr>
           <w:noProof/>
         </w:rPr>
         <w:drawing>
-          <wp:inline distT="0" distB="0" distL="0" distR="0" wp14:anchorId="52378CC2" wp14:editId="4CBEFE45">
-            <wp:extent cx="7315200" cy="4036060"/>
-            <wp:effectExtent l="0" t="0" r="0" b="2540"/>
+          <wp:inline distT="0" distB="0" distL="0" distR="0" wp14:anchorId="27FB5DC4" wp14:editId="38DA02B1">
+            <wp:extent cx="7315200" cy="7839075"/>
+            <wp:effectExtent l="0" t="0" r="0" b="9525"/>
             <wp:docPr id="1" name="Picture 1"/>
             <wp:cNvGraphicFramePr>
               <a:graphicFrameLocks xmlns:a="http://schemas.openxmlformats.org/drawingml/2006/main" noChangeAspect="1"/>
@@ -31,7 +45,7 @@
                   <pic:spPr>
                     <a:xfrm>
                       <a:off x="0" y="0"/>
-                      <a:ext cx="7315200" cy="4036060"/>
+                      <a:ext cx="7315200" cy="7839075"/>
                     </a:xfrm>
                     <a:prstGeom prst="rect">
                       <a:avLst/>
@@ -45,10 +59,6 @@
       </w:r>
     </w:p>
     <w:p/>
-    <w:p/>
-    <w:p/>
-    <w:p/>
-    <w:p/>
     <w:p>
       <w:r>
         <w:rPr>
@@ -56,9 +66,9 @@
         </w:rPr>
         <w:lastRenderedPageBreak/>
         <w:drawing>
-          <wp:inline distT="0" distB="0" distL="0" distR="0" wp14:anchorId="16CC66DA" wp14:editId="16BE0BFF">
-            <wp:extent cx="7315200" cy="4473575"/>
-            <wp:effectExtent l="0" t="0" r="0" b="3175"/>
+          <wp:inline distT="0" distB="0" distL="0" distR="0" wp14:anchorId="5118F4D0" wp14:editId="26D638DD">
+            <wp:extent cx="7315200" cy="6624955"/>
+            <wp:effectExtent l="0" t="0" r="0" b="4445"/>
             <wp:docPr id="2" name="Picture 2"/>
             <wp:cNvGraphicFramePr>
               <a:graphicFrameLocks xmlns:a="http://schemas.openxmlformats.org/drawingml/2006/main" noChangeAspect="1"/>
@@ -79,7 +89,7 @@
                   <pic:spPr>
                     <a:xfrm>
                       <a:off x="0" y="0"/>
-                      <a:ext cx="7315200" cy="4473575"/>
+                      <a:ext cx="7315200" cy="6624955"/>
                     </a:xfrm>
                     <a:prstGeom prst="rect">
                       <a:avLst/>
@@ -93,7 +103,6 @@
       </w:r>
     </w:p>
     <w:p/>
-    <w:p/>
     <w:p>
       <w:r>
         <w:rPr>
@@ -101,9 +110,9 @@
         </w:rPr>
         <w:lastRenderedPageBreak/>
         <w:drawing>
-          <wp:inline distT="0" distB="0" distL="0" distR="0" wp14:anchorId="668C57D5" wp14:editId="6FC9F9E4">
-            <wp:extent cx="7315200" cy="4462780"/>
-            <wp:effectExtent l="0" t="0" r="0" b="0"/>
+          <wp:inline distT="0" distB="0" distL="0" distR="0" wp14:anchorId="5561EC50" wp14:editId="28B3A449">
+            <wp:extent cx="6019800" cy="6181725"/>
+            <wp:effectExtent l="0" t="0" r="0" b="9525"/>
             <wp:docPr id="3" name="Picture 3"/>
             <wp:cNvGraphicFramePr>
               <a:graphicFrameLocks xmlns:a="http://schemas.openxmlformats.org/drawingml/2006/main" noChangeAspect="1"/>
@@ -124,7 +133,95 @@
                   <pic:spPr>
                     <a:xfrm>
                       <a:off x="0" y="0"/>
-                      <a:ext cx="7315200" cy="4462780"/>
+                      <a:ext cx="6019800" cy="6181725"/>
+                    </a:xfrm>
+                    <a:prstGeom prst="rect">
+                      <a:avLst/>
+                    </a:prstGeom>
+                  </pic:spPr>
+                </pic:pic>
+              </a:graphicData>
+            </a:graphic>
+          </wp:inline>
+        </w:drawing>
+      </w:r>
+    </w:p>
+    <w:p/>
+    <w:p>
+      <w:r>
+        <w:rPr>
+          <w:noProof/>
+        </w:rPr>
+        <w:lastRenderedPageBreak/>
+        <w:drawing>
+          <wp:inline distT="0" distB="0" distL="0" distR="0" wp14:anchorId="29F3D245" wp14:editId="39CBF309">
+            <wp:extent cx="7315200" cy="6002655"/>
+            <wp:effectExtent l="0" t="0" r="0" b="0"/>
+            <wp:docPr id="4" name="Picture 4"/>
+            <wp:cNvGraphicFramePr>
+              <a:graphicFrameLocks xmlns:a="http://schemas.openxmlformats.org/drawingml/2006/main" noChangeAspect="1"/>
+            </wp:cNvGraphicFramePr>
+            <a:graphic xmlns:a="http://schemas.openxmlformats.org/drawingml/2006/main">
+              <a:graphicData uri="http://schemas.openxmlformats.org/drawingml/2006/picture">
+                <pic:pic xmlns:pic="http://schemas.openxmlformats.org/drawingml/2006/picture">
+                  <pic:nvPicPr>
+                    <pic:cNvPr id="1" name=""/>
+                    <pic:cNvPicPr/>
+                  </pic:nvPicPr>
+                  <pic:blipFill>
+                    <a:blip r:embed="rId7"/>
+                    <a:stretch>
+                      <a:fillRect/>
+                    </a:stretch>
+                  </pic:blipFill>
+                  <pic:spPr>
+                    <a:xfrm>
+                      <a:off x="0" y="0"/>
+                      <a:ext cx="7315200" cy="6002655"/>
+                    </a:xfrm>
+                    <a:prstGeom prst="rect">
+                      <a:avLst/>
+                    </a:prstGeom>
+                  </pic:spPr>
+                </pic:pic>
+              </a:graphicData>
+            </a:graphic>
+          </wp:inline>
+        </w:drawing>
+      </w:r>
+    </w:p>
+    <w:p/>
+    <w:p>
+      <w:r>
+        <w:rPr>
+          <w:noProof/>
+        </w:rPr>
+        <w:lastRenderedPageBreak/>
+        <w:drawing>
+          <wp:inline distT="0" distB="0" distL="0" distR="0" wp14:anchorId="3B072708" wp14:editId="7503354C">
+            <wp:extent cx="7315200" cy="7728585"/>
+            <wp:effectExtent l="0" t="0" r="0" b="5715"/>
+            <wp:docPr id="5" name="Picture 5"/>
+            <wp:cNvGraphicFramePr>
+              <a:graphicFrameLocks xmlns:a="http://schemas.openxmlformats.org/drawingml/2006/main" noChangeAspect="1"/>
+            </wp:cNvGraphicFramePr>
+            <a:graphic xmlns:a="http://schemas.openxmlformats.org/drawingml/2006/main">
+              <a:graphicData uri="http://schemas.openxmlformats.org/drawingml/2006/picture">
+                <pic:pic xmlns:pic="http://schemas.openxmlformats.org/drawingml/2006/picture">
+                  <pic:nvPicPr>
+                    <pic:cNvPr id="1" name=""/>
+                    <pic:cNvPicPr/>
+                  </pic:nvPicPr>
+                  <pic:blipFill>
+                    <a:blip r:embed="rId8"/>
+                    <a:stretch>
+                      <a:fillRect/>
+                    </a:stretch>
+                  </pic:blipFill>
+                  <pic:spPr>
+                    <a:xfrm>
+                      <a:off x="0" y="0"/>
+                      <a:ext cx="7315200" cy="7728585"/>
                     </a:xfrm>
                     <a:prstGeom prst="rect">
                       <a:avLst/>
@@ -542,6 +639,26 @@
     <w:name w:val="Normal"/>
     <w:qFormat/>
   </w:style>
+  <w:style w:type="paragraph" w:styleId="Heading1">
+    <w:name w:val="heading 1"/>
+    <w:basedOn w:val="Normal"/>
+    <w:link w:val="Heading1Char"/>
+    <w:uiPriority w:val="9"/>
+    <w:qFormat/>
+    <w:rsid w:val="006A7F8D"/>
+    <w:pPr>
+      <w:spacing w:before="100" w:beforeAutospacing="1" w:after="100" w:afterAutospacing="1"/>
+      <w:outlineLvl w:val="0"/>
+    </w:pPr>
+    <w:rPr>
+      <w:rFonts w:ascii="Times New Roman" w:eastAsia="Times New Roman" w:hAnsi="Times New Roman" w:cs="Times New Roman"/>
+      <w:b/>
+      <w:bCs/>
+      <w:kern w:val="36"/>
+      <w:sz w:val="48"/>
+      <w:szCs w:val="48"/>
+    </w:rPr>
+  </w:style>
   <w:style w:type="character" w:default="1" w:styleId="DefaultParagraphFont">
     <w:name w:val="Default Paragraph Font"/>
     <w:uiPriority w:val="1"/>
@@ -568,6 +685,21 @@
     <w:uiPriority w:val="99"/>
     <w:semiHidden/>
     <w:unhideWhenUsed/>
+  </w:style>
+  <w:style w:type="character" w:customStyle="1" w:styleId="Heading1Char">
+    <w:name w:val="Heading 1 Char"/>
+    <w:basedOn w:val="DefaultParagraphFont"/>
+    <w:link w:val="Heading1"/>
+    <w:uiPriority w:val="9"/>
+    <w:rsid w:val="006A7F8D"/>
+    <w:rPr>
+      <w:rFonts w:ascii="Times New Roman" w:eastAsia="Times New Roman" w:hAnsi="Times New Roman" w:cs="Times New Roman"/>
+      <w:b/>
+      <w:bCs/>
+      <w:kern w:val="36"/>
+      <w:sz w:val="48"/>
+      <w:szCs w:val="48"/>
+    </w:rPr>
   </w:style>
 </w:styles>
 </file>

</xml_diff>